<commit_message>
Update 8/9/2015: Update bug list
1) The C1 problem reported earlier

2) The LCD flicker when there is an information update on the LCD. For example: when you press UP or DW switch, you can see the LCD flicker
    Please compare to customer's board. The LCD does not flicker when there is an information update.

3) No matter if CR (DIPSW5) is on or off. After Car Hit is detected, you need to press DW switch 2 times for the barrier to move down.
    This is correct for CR is on. When CR is off, you should only need to press DW switch 1 time.
    Seems like this problem reoccurred again in ver.12 which is solved earlier.

4) When the barrier is moving down, press DW switch and release. The barrier will move up and stop at the UP LM.
    The correct function is barrier should move up to the UP LM, then move down if DW is already released.
</commit_message>
<xml_diff>
--- a/Documents/Bugs list.docx
+++ b/Documents/Bugs list.docx
@@ -1556,6 +1556,224 @@
           <w:shd w:val="clear" w:color="auto" w:fill="FFFFFF"/>
         </w:rPr>
       </w:pPr>
+    </w:p>
+    <w:p>
+      <w:pPr>
+        <w:rPr>
+          <w:rFonts w:ascii="Arial" w:hAnsi="Arial" w:cs="Arial"/>
+          <w:color w:val="222222"/>
+          <w:sz w:val="17"/>
+          <w:szCs w:val="17"/>
+          <w:shd w:val="clear" w:color="auto" w:fill="FFFFFF"/>
+        </w:rPr>
+      </w:pPr>
+      <w:r>
+        <w:rPr>
+          <w:rFonts w:ascii="Arial" w:hAnsi="Arial" w:cs="Arial"/>
+          <w:color w:val="222222"/>
+          <w:sz w:val="17"/>
+          <w:szCs w:val="17"/>
+          <w:shd w:val="clear" w:color="auto" w:fill="FFFFFF"/>
+        </w:rPr>
+        <w:t>// Bug list 8/9/2015</w:t>
+      </w:r>
+    </w:p>
+    <w:p>
+      <w:pPr>
+        <w:shd w:val="clear" w:color="auto" w:fill="FFFFFF"/>
+        <w:spacing w:after="0" w:line="240" w:lineRule="auto"/>
+        <w:rPr>
+          <w:rFonts w:ascii="Arial" w:eastAsia="Times New Roman" w:hAnsi="Arial" w:cs="Arial"/>
+          <w:color w:val="222222"/>
+          <w:sz w:val="17"/>
+          <w:szCs w:val="17"/>
+          <w:lang w:eastAsia="en-US"/>
+        </w:rPr>
+      </w:pPr>
+      <w:r>
+        <w:rPr>
+          <w:rFonts w:ascii="Arial" w:eastAsia="Times New Roman" w:hAnsi="Arial" w:cs="Arial"/>
+          <w:color w:val="222222"/>
+          <w:sz w:val="17"/>
+          <w:szCs w:val="17"/>
+          <w:lang w:eastAsia="en-US"/>
+        </w:rPr>
+        <w:t>2</w:t>
+      </w:r>
+      <w:r>
+        <w:rPr>
+          <w:rFonts w:ascii="Arial" w:eastAsia="Times New Roman" w:hAnsi="Arial" w:cs="Arial"/>
+          <w:color w:val="222222"/>
+          <w:sz w:val="17"/>
+          <w:szCs w:val="17"/>
+          <w:lang w:eastAsia="en-US"/>
+        </w:rPr>
+        <w:t>) The LCD flicker when there is an information update on the LCD. For example: when you press UP or DW switch, you can see the LCD flicker</w:t>
+      </w:r>
+    </w:p>
+    <w:p>
+      <w:pPr>
+        <w:shd w:val="clear" w:color="auto" w:fill="FFFFFF"/>
+        <w:spacing w:after="0" w:line="240" w:lineRule="auto"/>
+        <w:rPr>
+          <w:rFonts w:ascii="Arial" w:eastAsia="Times New Roman" w:hAnsi="Arial" w:cs="Arial"/>
+          <w:color w:val="222222"/>
+          <w:sz w:val="17"/>
+          <w:szCs w:val="17"/>
+          <w:lang w:eastAsia="en-US"/>
+        </w:rPr>
+      </w:pPr>
+      <w:r>
+        <w:rPr>
+          <w:rFonts w:ascii="Arial" w:eastAsia="Times New Roman" w:hAnsi="Arial" w:cs="Arial"/>
+          <w:color w:val="222222"/>
+          <w:sz w:val="17"/>
+          <w:szCs w:val="17"/>
+          <w:lang w:eastAsia="en-US"/>
+        </w:rPr>
+        <w:t>    Please compare to customer's board. The LCD does not flicker when there is an information update.</w:t>
+      </w:r>
+    </w:p>
+    <w:p>
+      <w:pPr>
+        <w:shd w:val="clear" w:color="auto" w:fill="FFFFFF"/>
+        <w:spacing w:after="0" w:line="240" w:lineRule="auto"/>
+        <w:rPr>
+          <w:rFonts w:ascii="Arial" w:eastAsia="Times New Roman" w:hAnsi="Arial" w:cs="Arial"/>
+          <w:color w:val="222222"/>
+          <w:sz w:val="17"/>
+          <w:szCs w:val="17"/>
+          <w:lang w:eastAsia="en-US"/>
+        </w:rPr>
+      </w:pPr>
+    </w:p>
+    <w:p>
+      <w:pPr>
+        <w:shd w:val="clear" w:color="auto" w:fill="FFFFFF"/>
+        <w:spacing w:after="0" w:line="240" w:lineRule="auto"/>
+        <w:rPr>
+          <w:rFonts w:ascii="Arial" w:eastAsia="Times New Roman" w:hAnsi="Arial" w:cs="Arial"/>
+          <w:color w:val="222222"/>
+          <w:sz w:val="17"/>
+          <w:szCs w:val="17"/>
+          <w:lang w:eastAsia="en-US"/>
+        </w:rPr>
+      </w:pPr>
+      <w:r>
+        <w:rPr>
+          <w:rFonts w:ascii="Arial" w:eastAsia="Times New Roman" w:hAnsi="Arial" w:cs="Arial"/>
+          <w:color w:val="222222"/>
+          <w:sz w:val="17"/>
+          <w:szCs w:val="17"/>
+          <w:lang w:eastAsia="en-US"/>
+        </w:rPr>
+        <w:t>3) No matter if CR (DIPSW5) is on or off. After Car Hit is detected, you need to press DW switch 2 times for the barrier to move down. </w:t>
+      </w:r>
+    </w:p>
+    <w:p>
+      <w:pPr>
+        <w:shd w:val="clear" w:color="auto" w:fill="FFFFFF"/>
+        <w:spacing w:after="0" w:line="240" w:lineRule="auto"/>
+        <w:rPr>
+          <w:rFonts w:ascii="Arial" w:eastAsia="Times New Roman" w:hAnsi="Arial" w:cs="Arial"/>
+          <w:color w:val="222222"/>
+          <w:sz w:val="17"/>
+          <w:szCs w:val="17"/>
+          <w:lang w:eastAsia="en-US"/>
+        </w:rPr>
+      </w:pPr>
+      <w:r>
+        <w:rPr>
+          <w:rFonts w:ascii="Arial" w:eastAsia="Times New Roman" w:hAnsi="Arial" w:cs="Arial"/>
+          <w:color w:val="222222"/>
+          <w:sz w:val="17"/>
+          <w:szCs w:val="17"/>
+          <w:lang w:eastAsia="en-US"/>
+        </w:rPr>
+        <w:t>    This is correct for CR is on. When CR is off, you should only need to press DW switch 1 time. </w:t>
+      </w:r>
+    </w:p>
+    <w:p>
+      <w:pPr>
+        <w:shd w:val="clear" w:color="auto" w:fill="FFFFFF"/>
+        <w:spacing w:after="0" w:line="240" w:lineRule="auto"/>
+        <w:rPr>
+          <w:rFonts w:ascii="Arial" w:eastAsia="Times New Roman" w:hAnsi="Arial" w:cs="Arial"/>
+          <w:color w:val="222222"/>
+          <w:sz w:val="17"/>
+          <w:szCs w:val="17"/>
+          <w:lang w:eastAsia="en-US"/>
+        </w:rPr>
+      </w:pPr>
+      <w:r>
+        <w:rPr>
+          <w:rFonts w:ascii="Arial" w:eastAsia="Times New Roman" w:hAnsi="Arial" w:cs="Arial"/>
+          <w:color w:val="222222"/>
+          <w:sz w:val="17"/>
+          <w:szCs w:val="17"/>
+          <w:lang w:eastAsia="en-US"/>
+        </w:rPr>
+        <w:t>    Seems like this problem reoccurred again in ver.12 which is solved earlier.</w:t>
+      </w:r>
+    </w:p>
+    <w:p>
+      <w:pPr>
+        <w:shd w:val="clear" w:color="auto" w:fill="FFFFFF"/>
+        <w:spacing w:after="0" w:line="240" w:lineRule="auto"/>
+        <w:rPr>
+          <w:rFonts w:ascii="Arial" w:eastAsia="Times New Roman" w:hAnsi="Arial" w:cs="Arial"/>
+          <w:color w:val="222222"/>
+          <w:sz w:val="17"/>
+          <w:szCs w:val="17"/>
+          <w:lang w:eastAsia="en-US"/>
+        </w:rPr>
+      </w:pPr>
+    </w:p>
+    <w:p>
+      <w:pPr>
+        <w:shd w:val="clear" w:color="auto" w:fill="FFFFFF"/>
+        <w:spacing w:after="0" w:line="240" w:lineRule="auto"/>
+        <w:rPr>
+          <w:rFonts w:ascii="Arial" w:eastAsia="Times New Roman" w:hAnsi="Arial" w:cs="Arial"/>
+          <w:color w:val="222222"/>
+          <w:sz w:val="17"/>
+          <w:szCs w:val="17"/>
+          <w:lang w:eastAsia="en-US"/>
+        </w:rPr>
+      </w:pPr>
+      <w:r>
+        <w:rPr>
+          <w:rFonts w:ascii="Arial" w:eastAsia="Times New Roman" w:hAnsi="Arial" w:cs="Arial"/>
+          <w:color w:val="222222"/>
+          <w:sz w:val="17"/>
+          <w:szCs w:val="17"/>
+          <w:lang w:eastAsia="en-US"/>
+        </w:rPr>
+        <w:t>4) When the barrier is moving down, press DW switch and release. The barrier will move up and stop at the UP LM. </w:t>
+      </w:r>
+    </w:p>
+    <w:p>
+      <w:pPr>
+        <w:shd w:val="clear" w:color="auto" w:fill="FFFFFF"/>
+        <w:spacing w:after="0" w:line="240" w:lineRule="auto"/>
+        <w:rPr>
+          <w:rFonts w:ascii="Arial" w:eastAsia="Times New Roman" w:hAnsi="Arial" w:cs="Arial"/>
+          <w:color w:val="222222"/>
+          <w:sz w:val="17"/>
+          <w:szCs w:val="17"/>
+          <w:lang w:eastAsia="en-US"/>
+        </w:rPr>
+      </w:pPr>
+      <w:r>
+        <w:rPr>
+          <w:rFonts w:ascii="Arial" w:eastAsia="Times New Roman" w:hAnsi="Arial" w:cs="Arial"/>
+          <w:color w:val="222222"/>
+          <w:sz w:val="17"/>
+          <w:szCs w:val="17"/>
+          <w:lang w:eastAsia="en-US"/>
+        </w:rPr>
+        <w:t>    The correct function is barrier should move up to the UP LM, then move down if DW is already released.</w:t>
+      </w:r>
     </w:p>
     <w:p/>
     <w:sectPr>

</xml_diff>

<commit_message>
Update 9/9/2015: Fix 2/3 feedback from HD ( in word file)
1. Fix display LCD flicker
2. Car reverse flag
</commit_message>
<xml_diff>
--- a/Documents/Bugs list.docx
+++ b/Documents/Bugs list.docx
@@ -37,7 +37,23 @@
           <w:rFonts w:ascii="Calibri" w:eastAsia="Times New Roman" w:hAnsi="Calibri" w:cs="Times New Roman"/>
           <w:color w:val="1F497D"/>
         </w:rPr>
-        <w:t>1) When lever is in UP position, press DOWN, lever moving down. When press UP, the lever will spontaneously (i.e immediately, regardless at which position) move up.</w:t>
+        <w:t>1) When lever is in UP position, press DOWN, lever moving down. When press UP, the lever will spontaneously (</w:t>
+      </w:r>
+      <w:proofErr w:type="spellStart"/>
+      <w:r>
+        <w:rPr>
+          <w:rFonts w:ascii="Calibri" w:eastAsia="Times New Roman" w:hAnsi="Calibri" w:cs="Times New Roman"/>
+          <w:color w:val="1F497D"/>
+        </w:rPr>
+        <w:t>i.e</w:t>
+      </w:r>
+      <w:proofErr w:type="spellEnd"/>
+      <w:r>
+        <w:rPr>
+          <w:rFonts w:ascii="Calibri" w:eastAsia="Times New Roman" w:hAnsi="Calibri" w:cs="Times New Roman"/>
+          <w:color w:val="1F497D"/>
+        </w:rPr>
+        <w:t xml:space="preserve"> immediately, regardless at which position) move up.</w:t>
       </w:r>
     </w:p>
     <w:p>
@@ -113,7 +129,39 @@
           <w:rFonts w:ascii="Calibri" w:eastAsia="Times New Roman" w:hAnsi="Calibri" w:cs="Times New Roman"/>
           <w:color w:val="1F497D"/>
         </w:rPr>
-        <w:t>3) When lever is in UP position, press DOWN, lever moving down. When press UP, the lever will not react. When reach end of down cycle, it will also not move up. Pls follow behaviour in (1).</w:t>
+        <w:t xml:space="preserve">3) When lever is in UP position, press DOWN, lever moving down. When press UP, the lever will not react. When reach end of down cycle, it will also not move up. </w:t>
+      </w:r>
+      <w:proofErr w:type="spellStart"/>
+      <w:r>
+        <w:rPr>
+          <w:rFonts w:ascii="Calibri" w:eastAsia="Times New Roman" w:hAnsi="Calibri" w:cs="Times New Roman"/>
+          <w:color w:val="1F497D"/>
+        </w:rPr>
+        <w:t>Pls</w:t>
+      </w:r>
+      <w:proofErr w:type="spellEnd"/>
+      <w:r>
+        <w:rPr>
+          <w:rFonts w:ascii="Calibri" w:eastAsia="Times New Roman" w:hAnsi="Calibri" w:cs="Times New Roman"/>
+          <w:color w:val="1F497D"/>
+        </w:rPr>
+        <w:t xml:space="preserve"> follow </w:t>
+      </w:r>
+      <w:proofErr w:type="spellStart"/>
+      <w:r>
+        <w:rPr>
+          <w:rFonts w:ascii="Calibri" w:eastAsia="Times New Roman" w:hAnsi="Calibri" w:cs="Times New Roman"/>
+          <w:color w:val="1F497D"/>
+        </w:rPr>
+        <w:t>behaviour</w:t>
+      </w:r>
+      <w:proofErr w:type="spellEnd"/>
+      <w:r>
+        <w:rPr>
+          <w:rFonts w:ascii="Calibri" w:eastAsia="Times New Roman" w:hAnsi="Calibri" w:cs="Times New Roman"/>
+          <w:color w:val="1F497D"/>
+        </w:rPr>
+        <w:t xml:space="preserve"> in (1).</w:t>
       </w:r>
     </w:p>
     <w:p>
@@ -132,7 +180,39 @@
           <w:rFonts w:ascii="Calibri" w:eastAsia="Times New Roman" w:hAnsi="Calibri" w:cs="Times New Roman"/>
           <w:color w:val="1F497D"/>
         </w:rPr>
-        <w:t>4) Same as when lever is in DOWN position, press UP, there are no reaction when press DOWN when lever moving up. Pls follow behaviour in (2).</w:t>
+        <w:t xml:space="preserve">4) Same as when lever is in DOWN position, press UP, there are no reaction when press DOWN when lever moving up. </w:t>
+      </w:r>
+      <w:proofErr w:type="spellStart"/>
+      <w:r>
+        <w:rPr>
+          <w:rFonts w:ascii="Calibri" w:eastAsia="Times New Roman" w:hAnsi="Calibri" w:cs="Times New Roman"/>
+          <w:color w:val="1F497D"/>
+        </w:rPr>
+        <w:t>Pls</w:t>
+      </w:r>
+      <w:proofErr w:type="spellEnd"/>
+      <w:r>
+        <w:rPr>
+          <w:rFonts w:ascii="Calibri" w:eastAsia="Times New Roman" w:hAnsi="Calibri" w:cs="Times New Roman"/>
+          <w:color w:val="1F497D"/>
+        </w:rPr>
+        <w:t xml:space="preserve"> follow </w:t>
+      </w:r>
+      <w:proofErr w:type="spellStart"/>
+      <w:r>
+        <w:rPr>
+          <w:rFonts w:ascii="Calibri" w:eastAsia="Times New Roman" w:hAnsi="Calibri" w:cs="Times New Roman"/>
+          <w:color w:val="1F497D"/>
+        </w:rPr>
+        <w:t>behaviour</w:t>
+      </w:r>
+      <w:proofErr w:type="spellEnd"/>
+      <w:r>
+        <w:rPr>
+          <w:rFonts w:ascii="Calibri" w:eastAsia="Times New Roman" w:hAnsi="Calibri" w:cs="Times New Roman"/>
+          <w:color w:val="1F497D"/>
+        </w:rPr>
+        <w:t xml:space="preserve"> in (2).</w:t>
       </w:r>
     </w:p>
     <w:p/>
@@ -154,7 +234,27 @@
           <w:sz w:val="17"/>
           <w:szCs w:val="17"/>
         </w:rPr>
-        <w:t>The basic behaviour is correct now but there still some bugs. Following is a bit complicated description, I suggest you play a bit with customer set to appreciate the problem</w:t>
+        <w:t xml:space="preserve">The basic </w:t>
+      </w:r>
+      <w:proofErr w:type="spellStart"/>
+      <w:r>
+        <w:rPr>
+          <w:rFonts w:ascii="Arial" w:eastAsia="Times New Roman" w:hAnsi="Arial" w:cs="Arial"/>
+          <w:color w:val="222222"/>
+          <w:sz w:val="17"/>
+          <w:szCs w:val="17"/>
+        </w:rPr>
+        <w:t>behaviour</w:t>
+      </w:r>
+      <w:proofErr w:type="spellEnd"/>
+      <w:r>
+        <w:rPr>
+          <w:rFonts w:ascii="Arial" w:eastAsia="Times New Roman" w:hAnsi="Arial" w:cs="Arial"/>
+          <w:color w:val="222222"/>
+          <w:sz w:val="17"/>
+          <w:szCs w:val="17"/>
+        </w:rPr>
+        <w:t xml:space="preserve"> is correct now but there still some bugs. Following is a bit complicated description, I suggest you play a bit with customer set to appreciate the problem</w:t>
       </w:r>
     </w:p>
     <w:p>
@@ -281,7 +381,27 @@
           <w:sz w:val="17"/>
           <w:szCs w:val="17"/>
         </w:rPr>
-        <w:t>5) Lever continue to move up and stay at UP (Now the new sw will move down after UP LM is reached)</w:t>
+        <w:t>5) Lever continue to move up and stay at UP (Now the new </w:t>
+      </w:r>
+      <w:proofErr w:type="spellStart"/>
+      <w:r>
+        <w:rPr>
+          <w:rFonts w:ascii="Arial" w:eastAsia="Times New Roman" w:hAnsi="Arial" w:cs="Arial"/>
+          <w:color w:val="222222"/>
+          <w:sz w:val="17"/>
+          <w:szCs w:val="17"/>
+        </w:rPr>
+        <w:t>sw</w:t>
+      </w:r>
+      <w:proofErr w:type="spellEnd"/>
+      <w:r>
+        <w:rPr>
+          <w:rFonts w:ascii="Arial" w:eastAsia="Times New Roman" w:hAnsi="Arial" w:cs="Arial"/>
+          <w:color w:val="222222"/>
+          <w:sz w:val="17"/>
+          <w:szCs w:val="17"/>
+        </w:rPr>
+        <w:t xml:space="preserve"> will move down after UP LM is reached)</w:t>
       </w:r>
     </w:p>
     <w:p>
@@ -334,8 +454,19 @@
           <w:sz w:val="17"/>
           <w:szCs w:val="17"/>
         </w:rPr>
-        <w:t>1) Lever at Up positon</w:t>
-      </w:r>
+        <w:t xml:space="preserve">1) Lever at Up </w:t>
+      </w:r>
+      <w:proofErr w:type="spellStart"/>
+      <w:r>
+        <w:rPr>
+          <w:rFonts w:ascii="Arial" w:eastAsia="Times New Roman" w:hAnsi="Arial" w:cs="Arial"/>
+          <w:color w:val="222222"/>
+          <w:sz w:val="17"/>
+          <w:szCs w:val="17"/>
+        </w:rPr>
+        <w:t>positon</w:t>
+      </w:r>
+      <w:proofErr w:type="spellEnd"/>
     </w:p>
     <w:p>
       <w:pPr>
@@ -481,7 +612,27 @@
           <w:sz w:val="17"/>
           <w:szCs w:val="17"/>
         </w:rPr>
-        <w:t>8) Then proceed with move down ( Now the new sw will not move down)</w:t>
+        <w:t xml:space="preserve">8) Then proceed with move down ( Now the new </w:t>
+      </w:r>
+      <w:proofErr w:type="spellStart"/>
+      <w:r>
+        <w:rPr>
+          <w:rFonts w:ascii="Arial" w:eastAsia="Times New Roman" w:hAnsi="Arial" w:cs="Arial"/>
+          <w:color w:val="222222"/>
+          <w:sz w:val="17"/>
+          <w:szCs w:val="17"/>
+        </w:rPr>
+        <w:t>sw</w:t>
+      </w:r>
+      <w:proofErr w:type="spellEnd"/>
+      <w:r>
+        <w:rPr>
+          <w:rFonts w:ascii="Arial" w:eastAsia="Times New Roman" w:hAnsi="Arial" w:cs="Arial"/>
+          <w:color w:val="222222"/>
+          <w:sz w:val="17"/>
+          <w:szCs w:val="17"/>
+        </w:rPr>
+        <w:t xml:space="preserve"> will not move down)</w:t>
       </w:r>
     </w:p>
     <w:p>
@@ -513,7 +664,29 @@
           <w:szCs w:val="17"/>
           <w:shd w:val="clear" w:color="auto" w:fill="FFFFFF"/>
         </w:rPr>
-        <w:t>In conclusion the sw should remember the last SW press and move accordingly.</w:t>
+        <w:t xml:space="preserve">In conclusion the </w:t>
+      </w:r>
+      <w:proofErr w:type="spellStart"/>
+      <w:r>
+        <w:rPr>
+          <w:rFonts w:ascii="Arial" w:eastAsia="Times New Roman" w:hAnsi="Arial" w:cs="Arial"/>
+          <w:color w:val="222222"/>
+          <w:sz w:val="17"/>
+          <w:szCs w:val="17"/>
+          <w:shd w:val="clear" w:color="auto" w:fill="FFFFFF"/>
+        </w:rPr>
+        <w:t>sw</w:t>
+      </w:r>
+      <w:proofErr w:type="spellEnd"/>
+      <w:r>
+        <w:rPr>
+          <w:rFonts w:ascii="Arial" w:eastAsia="Times New Roman" w:hAnsi="Arial" w:cs="Arial"/>
+          <w:color w:val="222222"/>
+          <w:sz w:val="17"/>
+          <w:szCs w:val="17"/>
+          <w:shd w:val="clear" w:color="auto" w:fill="FFFFFF"/>
+        </w:rPr>
+        <w:t xml:space="preserve"> should remember the last SW press and move accordingly.</w:t>
       </w:r>
     </w:p>
     <w:p>
@@ -619,7 +792,27 @@
           <w:sz w:val="17"/>
           <w:szCs w:val="17"/>
         </w:rPr>
-        <w:t>Another bug related to lever behaviour. If DIP SW3 is OFF, down movement should have a delay depending on DIP SW2 ( On= 3s, Off =1s). Now:</w:t>
+        <w:t xml:space="preserve">Another bug related to lever </w:t>
+      </w:r>
+      <w:proofErr w:type="spellStart"/>
+      <w:r>
+        <w:rPr>
+          <w:rFonts w:ascii="Arial" w:eastAsia="Times New Roman" w:hAnsi="Arial" w:cs="Arial"/>
+          <w:color w:val="222222"/>
+          <w:sz w:val="17"/>
+          <w:szCs w:val="17"/>
+        </w:rPr>
+        <w:t>behaviour</w:t>
+      </w:r>
+      <w:proofErr w:type="spellEnd"/>
+      <w:r>
+        <w:rPr>
+          <w:rFonts w:ascii="Arial" w:eastAsia="Times New Roman" w:hAnsi="Arial" w:cs="Arial"/>
+          <w:color w:val="222222"/>
+          <w:sz w:val="17"/>
+          <w:szCs w:val="17"/>
+        </w:rPr>
+        <w:t>. If DIP SW3 is OFF, down movement should have a delay depending on DIP SW2 ( On= 3s, Off =1s). Now:</w:t>
       </w:r>
     </w:p>
     <w:p>
@@ -724,7 +917,27 @@
           <w:sz w:val="17"/>
           <w:szCs w:val="17"/>
         </w:rPr>
-        <w:t>      --&gt; correct behaiour should be wait for DIP SW3/2 delay setting ( so either 0, 1 or 3s) before it move down</w:t>
+        <w:t xml:space="preserve">      --&gt; correct </w:t>
+      </w:r>
+      <w:proofErr w:type="spellStart"/>
+      <w:r>
+        <w:rPr>
+          <w:rFonts w:ascii="Arial" w:eastAsia="Times New Roman" w:hAnsi="Arial" w:cs="Arial"/>
+          <w:color w:val="222222"/>
+          <w:sz w:val="17"/>
+          <w:szCs w:val="17"/>
+        </w:rPr>
+        <w:t>behaiour</w:t>
+      </w:r>
+      <w:proofErr w:type="spellEnd"/>
+      <w:r>
+        <w:rPr>
+          <w:rFonts w:ascii="Arial" w:eastAsia="Times New Roman" w:hAnsi="Arial" w:cs="Arial"/>
+          <w:color w:val="222222"/>
+          <w:sz w:val="17"/>
+          <w:szCs w:val="17"/>
+        </w:rPr>
+        <w:t xml:space="preserve"> should be wait for DIP SW3/2 delay setting ( so either 0, 1 or 3s) before it move down</w:t>
       </w:r>
     </w:p>
     <w:p/>
@@ -746,7 +959,51 @@
           <w:szCs w:val="17"/>
           <w:shd w:val="clear" w:color="auto" w:fill="FFFFFF"/>
         </w:rPr>
-        <w:t>here is a bug in lever behaviour.  When SW3 is ON, the CloseDelayTimer is 1s/3s. When the motor reach UP_LM.it must stop at UP_LM, wait 1s/3s belong SW2 &amp; SW3 then reverse.</w:t>
+        <w:t xml:space="preserve">here is a bug in lever </w:t>
+      </w:r>
+      <w:proofErr w:type="spellStart"/>
+      <w:r>
+        <w:rPr>
+          <w:rFonts w:ascii="Arial" w:hAnsi="Arial" w:cs="Arial"/>
+          <w:color w:val="222222"/>
+          <w:sz w:val="17"/>
+          <w:szCs w:val="17"/>
+          <w:shd w:val="clear" w:color="auto" w:fill="FFFFFF"/>
+        </w:rPr>
+        <w:t>behaviour</w:t>
+      </w:r>
+      <w:proofErr w:type="spellEnd"/>
+      <w:r>
+        <w:rPr>
+          <w:rFonts w:ascii="Arial" w:hAnsi="Arial" w:cs="Arial"/>
+          <w:color w:val="222222"/>
+          <w:sz w:val="17"/>
+          <w:szCs w:val="17"/>
+          <w:shd w:val="clear" w:color="auto" w:fill="FFFFFF"/>
+        </w:rPr>
+        <w:t xml:space="preserve">.  When SW3 is ON, the </w:t>
+      </w:r>
+      <w:proofErr w:type="spellStart"/>
+      <w:r>
+        <w:rPr>
+          <w:rFonts w:ascii="Arial" w:hAnsi="Arial" w:cs="Arial"/>
+          <w:color w:val="222222"/>
+          <w:sz w:val="17"/>
+          <w:szCs w:val="17"/>
+          <w:shd w:val="clear" w:color="auto" w:fill="FFFFFF"/>
+        </w:rPr>
+        <w:t>CloseDelayTimer</w:t>
+      </w:r>
+      <w:proofErr w:type="spellEnd"/>
+      <w:r>
+        <w:rPr>
+          <w:rFonts w:ascii="Arial" w:hAnsi="Arial" w:cs="Arial"/>
+          <w:color w:val="222222"/>
+          <w:sz w:val="17"/>
+          <w:szCs w:val="17"/>
+          <w:shd w:val="clear" w:color="auto" w:fill="FFFFFF"/>
+        </w:rPr>
+        <w:t xml:space="preserve"> is 1s/3s. When the motor reach UP_LM.it must stop at UP_LM, wait 1s/3s belong SW2 &amp; SW3 then reverse.</w:t>
       </w:r>
     </w:p>
     <w:p>
@@ -819,7 +1076,29 @@
           <w:szCs w:val="17"/>
           <w:shd w:val="clear" w:color="auto" w:fill="FFFFFF"/>
         </w:rPr>
-        <w:t>SEN1 Behaviour:</w:t>
+        <w:t xml:space="preserve">SEN1 </w:t>
+      </w:r>
+      <w:proofErr w:type="spellStart"/>
+      <w:r>
+        <w:rPr>
+          <w:rFonts w:ascii="Arial" w:eastAsia="Times New Roman" w:hAnsi="Arial" w:cs="Arial"/>
+          <w:color w:val="222222"/>
+          <w:sz w:val="17"/>
+          <w:szCs w:val="17"/>
+          <w:shd w:val="clear" w:color="auto" w:fill="FFFFFF"/>
+        </w:rPr>
+        <w:t>Behaviour</w:t>
+      </w:r>
+      <w:proofErr w:type="spellEnd"/>
+      <w:r>
+        <w:rPr>
+          <w:rFonts w:ascii="Arial" w:eastAsia="Times New Roman" w:hAnsi="Arial" w:cs="Arial"/>
+          <w:color w:val="222222"/>
+          <w:sz w:val="17"/>
+          <w:szCs w:val="17"/>
+          <w:shd w:val="clear" w:color="auto" w:fill="FFFFFF"/>
+        </w:rPr>
+        <w:t>:</w:t>
       </w:r>
     </w:p>
     <w:p>
@@ -1188,7 +1467,27 @@
           <w:sz w:val="17"/>
           <w:szCs w:val="17"/>
         </w:rPr>
-        <w:t>Since it is at LM_UP position, it should not move up anymore. Note that the motor should not move beyond the LM_UP or LM_DW postion.</w:t>
+        <w:t xml:space="preserve">Since it is at LM_UP position, it should not move up anymore. Note that the motor should not move beyond the LM_UP or LM_DW </w:t>
+      </w:r>
+      <w:proofErr w:type="spellStart"/>
+      <w:r>
+        <w:rPr>
+          <w:rFonts w:ascii="Arial" w:eastAsia="Times New Roman" w:hAnsi="Arial" w:cs="Arial"/>
+          <w:color w:val="222222"/>
+          <w:sz w:val="17"/>
+          <w:szCs w:val="17"/>
+        </w:rPr>
+        <w:t>postion</w:t>
+      </w:r>
+      <w:proofErr w:type="spellEnd"/>
+      <w:r>
+        <w:rPr>
+          <w:rFonts w:ascii="Arial" w:eastAsia="Times New Roman" w:hAnsi="Arial" w:cs="Arial"/>
+          <w:color w:val="222222"/>
+          <w:sz w:val="17"/>
+          <w:szCs w:val="17"/>
+        </w:rPr>
+        <w:t>.</w:t>
       </w:r>
     </w:p>
     <w:p>
@@ -1584,7 +1883,7 @@
         <w:spacing w:after="0" w:line="240" w:lineRule="auto"/>
         <w:rPr>
           <w:rFonts w:ascii="Arial" w:eastAsia="Times New Roman" w:hAnsi="Arial" w:cs="Arial"/>
-          <w:color w:val="222222"/>
+          <w:color w:val="FF0000"/>
           <w:sz w:val="17"/>
           <w:szCs w:val="17"/>
           <w:lang w:eastAsia="en-US"/>
@@ -1593,37 +1892,41 @@
       <w:r>
         <w:rPr>
           <w:rFonts w:ascii="Arial" w:eastAsia="Times New Roman" w:hAnsi="Arial" w:cs="Arial"/>
-          <w:color w:val="222222"/>
+          <w:color w:val="FF0000"/>
           <w:sz w:val="17"/>
           <w:szCs w:val="17"/>
           <w:lang w:eastAsia="en-US"/>
         </w:rPr>
-        <w:t>2</w:t>
-      </w:r>
-      <w:r>
-        <w:rPr>
-          <w:rFonts w:ascii="Arial" w:eastAsia="Times New Roman" w:hAnsi="Arial" w:cs="Arial"/>
-          <w:color w:val="222222"/>
+        <w:t>2) The LCD flicker when there is an information update on the LCD. For example: when you press UP or DW switch, you can see the LCD flicker</w:t>
+      </w:r>
+    </w:p>
+    <w:p>
+      <w:pPr>
+        <w:shd w:val="clear" w:color="auto" w:fill="FFFFFF"/>
+        <w:spacing w:after="0" w:line="240" w:lineRule="auto"/>
+        <w:rPr>
+          <w:rFonts w:ascii="Arial" w:eastAsia="Times New Roman" w:hAnsi="Arial" w:cs="Arial"/>
+          <w:color w:val="FF0000"/>
           <w:sz w:val="17"/>
           <w:szCs w:val="17"/>
           <w:lang w:eastAsia="en-US"/>
         </w:rPr>
-        <w:t>) The LCD flicker when there is an information update on the LCD. For example: when you press UP or DW switch, you can see the LCD flicker</w:t>
-      </w:r>
-    </w:p>
-    <w:p>
-      <w:pPr>
-        <w:shd w:val="clear" w:color="auto" w:fill="FFFFFF"/>
-        <w:spacing w:after="0" w:line="240" w:lineRule="auto"/>
-        <w:rPr>
-          <w:rFonts w:ascii="Arial" w:eastAsia="Times New Roman" w:hAnsi="Arial" w:cs="Arial"/>
-          <w:color w:val="222222"/>
+      </w:pPr>
+      <w:r>
+        <w:rPr>
+          <w:rFonts w:ascii="Arial" w:eastAsia="Times New Roman" w:hAnsi="Arial" w:cs="Arial"/>
+          <w:color w:val="FF0000"/>
           <w:sz w:val="17"/>
           <w:szCs w:val="17"/>
           <w:lang w:eastAsia="en-US"/>
         </w:rPr>
-      </w:pPr>
-      <w:r>
+        <w:t>    Please compare to customer's board. The LCD does not flicker when there is an information update.</w:t>
+      </w:r>
+    </w:p>
+    <w:p>
+      <w:pPr>
+        <w:shd w:val="clear" w:color="auto" w:fill="FFFFFF"/>
+        <w:spacing w:after="0" w:line="240" w:lineRule="auto"/>
         <w:rPr>
           <w:rFonts w:ascii="Arial" w:eastAsia="Times New Roman" w:hAnsi="Arial" w:cs="Arial"/>
           <w:color w:val="222222"/>
@@ -1631,84 +1934,70 @@
           <w:szCs w:val="17"/>
           <w:lang w:eastAsia="en-US"/>
         </w:rPr>
-        <w:t>    Please compare to customer's board. The LCD does not flicker when there is an information update.</w:t>
-      </w:r>
-    </w:p>
-    <w:p>
-      <w:pPr>
-        <w:shd w:val="clear" w:color="auto" w:fill="FFFFFF"/>
-        <w:spacing w:after="0" w:line="240" w:lineRule="auto"/>
-        <w:rPr>
-          <w:rFonts w:ascii="Arial" w:eastAsia="Times New Roman" w:hAnsi="Arial" w:cs="Arial"/>
-          <w:color w:val="222222"/>
+      </w:pPr>
+    </w:p>
+    <w:p>
+      <w:pPr>
+        <w:shd w:val="clear" w:color="auto" w:fill="FFFFFF"/>
+        <w:spacing w:after="0" w:line="240" w:lineRule="auto"/>
+        <w:rPr>
+          <w:rFonts w:ascii="Arial" w:eastAsia="Times New Roman" w:hAnsi="Arial" w:cs="Arial"/>
+          <w:color w:val="FF0000"/>
           <w:sz w:val="17"/>
           <w:szCs w:val="17"/>
           <w:lang w:eastAsia="en-US"/>
         </w:rPr>
       </w:pPr>
-    </w:p>
-    <w:p>
-      <w:pPr>
-        <w:shd w:val="clear" w:color="auto" w:fill="FFFFFF"/>
-        <w:spacing w:after="0" w:line="240" w:lineRule="auto"/>
-        <w:rPr>
-          <w:rFonts w:ascii="Arial" w:eastAsia="Times New Roman" w:hAnsi="Arial" w:cs="Arial"/>
-          <w:color w:val="222222"/>
+      <w:r>
+        <w:rPr>
+          <w:rFonts w:ascii="Arial" w:eastAsia="Times New Roman" w:hAnsi="Arial" w:cs="Arial"/>
+          <w:color w:val="FF0000"/>
           <w:sz w:val="17"/>
           <w:szCs w:val="17"/>
           <w:lang w:eastAsia="en-US"/>
         </w:rPr>
-      </w:pPr>
-      <w:r>
-        <w:rPr>
-          <w:rFonts w:ascii="Arial" w:eastAsia="Times New Roman" w:hAnsi="Arial" w:cs="Arial"/>
-          <w:color w:val="222222"/>
+        <w:t>3) No matter if CR (DIPSW5) is on or off. After Car Hit is detected, you need to press DW switch 2 times for the barrier to move down. </w:t>
+      </w:r>
+    </w:p>
+    <w:p>
+      <w:pPr>
+        <w:shd w:val="clear" w:color="auto" w:fill="FFFFFF"/>
+        <w:spacing w:after="0" w:line="240" w:lineRule="auto"/>
+        <w:rPr>
+          <w:rFonts w:ascii="Arial" w:eastAsia="Times New Roman" w:hAnsi="Arial" w:cs="Arial"/>
+          <w:color w:val="FF0000"/>
           <w:sz w:val="17"/>
           <w:szCs w:val="17"/>
           <w:lang w:eastAsia="en-US"/>
         </w:rPr>
-        <w:t>3) No matter if CR (DIPSW5) is on or off. After Car Hit is detected, you need to press DW switch 2 times for the barrier to move down. </w:t>
-      </w:r>
-    </w:p>
-    <w:p>
-      <w:pPr>
-        <w:shd w:val="clear" w:color="auto" w:fill="FFFFFF"/>
-        <w:spacing w:after="0" w:line="240" w:lineRule="auto"/>
-        <w:rPr>
-          <w:rFonts w:ascii="Arial" w:eastAsia="Times New Roman" w:hAnsi="Arial" w:cs="Arial"/>
-          <w:color w:val="222222"/>
+      </w:pPr>
+      <w:r>
+        <w:rPr>
+          <w:rFonts w:ascii="Arial" w:eastAsia="Times New Roman" w:hAnsi="Arial" w:cs="Arial"/>
+          <w:color w:val="FF0000"/>
           <w:sz w:val="17"/>
           <w:szCs w:val="17"/>
           <w:lang w:eastAsia="en-US"/>
         </w:rPr>
-      </w:pPr>
-      <w:r>
-        <w:rPr>
-          <w:rFonts w:ascii="Arial" w:eastAsia="Times New Roman" w:hAnsi="Arial" w:cs="Arial"/>
-          <w:color w:val="222222"/>
+        <w:t>    This is correct for CR is on. When CR is off, you should only need to press DW switch 1 time. </w:t>
+      </w:r>
+    </w:p>
+    <w:p>
+      <w:pPr>
+        <w:shd w:val="clear" w:color="auto" w:fill="FFFFFF"/>
+        <w:spacing w:after="0" w:line="240" w:lineRule="auto"/>
+        <w:rPr>
+          <w:rFonts w:ascii="Arial" w:eastAsia="Times New Roman" w:hAnsi="Arial" w:cs="Arial"/>
+          <w:color w:val="FF0000"/>
           <w:sz w:val="17"/>
           <w:szCs w:val="17"/>
           <w:lang w:eastAsia="en-US"/>
         </w:rPr>
-        <w:t>    This is correct for CR is on. When CR is off, you should only need to press DW switch 1 time. </w:t>
-      </w:r>
-    </w:p>
-    <w:p>
-      <w:pPr>
-        <w:shd w:val="clear" w:color="auto" w:fill="FFFFFF"/>
-        <w:spacing w:after="0" w:line="240" w:lineRule="auto"/>
-        <w:rPr>
-          <w:rFonts w:ascii="Arial" w:eastAsia="Times New Roman" w:hAnsi="Arial" w:cs="Arial"/>
-          <w:color w:val="222222"/>
-          <w:sz w:val="17"/>
-          <w:szCs w:val="17"/>
-          <w:lang w:eastAsia="en-US"/>
-        </w:rPr>
-      </w:pPr>
-      <w:r>
-        <w:rPr>
-          <w:rFonts w:ascii="Arial" w:eastAsia="Times New Roman" w:hAnsi="Arial" w:cs="Arial"/>
-          <w:color w:val="222222"/>
+      </w:pPr>
+      <w:r>
+        <w:rPr>
+          <w:rFonts w:ascii="Arial" w:eastAsia="Times New Roman" w:hAnsi="Arial" w:cs="Arial"/>
+          <w:color w:val="FF0000"/>
           <w:sz w:val="17"/>
           <w:szCs w:val="17"/>
           <w:lang w:eastAsia="en-US"/>

</xml_diff>

<commit_message>
Update 9/9/2015: Release Version 13.
Fix bug:
2) The LCD flicker when there is an information update on the LCD. For example: when you press UP or DW switch, you can see the LCD flicker
    Please compare to customer's board. The LCD does not flicker when there is an information update.

3) No matter if CR (DIPSW5) is on or off. After Car Hit is detected, you need to press DW switch 2 times for the barrier to move down.
    This is correct for CR is on. When CR is off, you should only need to press DW switch 1 time.
    Seems like this problem reoccurred again in ver.12 which is solved earlier.

4) When the barrier is moving down, press DW switch and release. The barrier will move up and stop at the UP LM.
    The correct function is barrier should move up to the UP LM, then move down if DW is already released.
</commit_message>
<xml_diff>
--- a/Documents/Bugs list.docx
+++ b/Documents/Bugs list.docx
@@ -2024,7 +2024,7 @@
         <w:spacing w:after="0" w:line="240" w:lineRule="auto"/>
         <w:rPr>
           <w:rFonts w:ascii="Arial" w:eastAsia="Times New Roman" w:hAnsi="Arial" w:cs="Arial"/>
-          <w:color w:val="222222"/>
+          <w:color w:val="FF0000"/>
           <w:sz w:val="17"/>
           <w:szCs w:val="17"/>
           <w:lang w:eastAsia="en-US"/>
@@ -2033,7 +2033,7 @@
       <w:r>
         <w:rPr>
           <w:rFonts w:ascii="Arial" w:eastAsia="Times New Roman" w:hAnsi="Arial" w:cs="Arial"/>
-          <w:color w:val="222222"/>
+          <w:color w:val="FF0000"/>
           <w:sz w:val="17"/>
           <w:szCs w:val="17"/>
           <w:lang w:eastAsia="en-US"/>
@@ -2047,7 +2047,7 @@
         <w:spacing w:after="0" w:line="240" w:lineRule="auto"/>
         <w:rPr>
           <w:rFonts w:ascii="Arial" w:eastAsia="Times New Roman" w:hAnsi="Arial" w:cs="Arial"/>
-          <w:color w:val="222222"/>
+          <w:color w:val="FF0000"/>
           <w:sz w:val="17"/>
           <w:szCs w:val="17"/>
           <w:lang w:eastAsia="en-US"/>
@@ -2056,7 +2056,7 @@
       <w:r>
         <w:rPr>
           <w:rFonts w:ascii="Arial" w:eastAsia="Times New Roman" w:hAnsi="Arial" w:cs="Arial"/>
-          <w:color w:val="222222"/>
+          <w:color w:val="FF0000"/>
           <w:sz w:val="17"/>
           <w:szCs w:val="17"/>
           <w:lang w:eastAsia="en-US"/>

</xml_diff>